<commit_message>
Corrected scenario 1 from task 1 after discussion with mentor
</commit_message>
<xml_diff>
--- a/BDD/HomeTask_BDD_andriy_polodiuk.docx
+++ b/BDD/HomeTask_BDD_andriy_polodiuk.docx
@@ -10,29 +10,6 @@
           <w:numId w:val="1"/>
         </w:numPr>
       </w:pPr>
-      <w:r>
-        <w:t xml:space="preserve">Both scenarios contain </w:t>
-      </w:r>
-      <w:r>
-        <w:rPr>
-          <w:b/>
-          <w:color w:val="1F4E79"/>
-        </w:rPr>
-        <w:t>When</w:t>
-      </w:r>
-      <w:r>
-        <w:t xml:space="preserve"> clause after </w:t>
-      </w:r>
-      <w:r>
-        <w:rPr>
-          <w:b/>
-          <w:color w:val="1F4E79"/>
-        </w:rPr>
-        <w:t>Then</w:t>
-      </w:r>
-      <w:r>
-        <w:t>. It will be better to split the scenarios into several smaller ones like this:</w:t>
-      </w:r>
     </w:p>
     <w:p>
       <w:r>
@@ -74,7 +51,13 @@
         <w:rPr>
           <w:color w:val="1F4E79"/>
         </w:rPr>
-        <w:t xml:space="preserve"> I am on the Compliance page of the deal, as a BL RSM user</w:t>
+        <w:t xml:space="preserve"> </w:t>
+      </w:r>
+      <w:r>
+        <w:rPr>
+          <w:color w:val="1F4E79"/>
+        </w:rPr>
+        <w:t xml:space="preserve">user is logged in as BL RSM user </w:t>
       </w:r>
     </w:p>
     <w:p>
@@ -102,7 +85,19 @@
         <w:rPr>
           <w:color w:val="1F4E79"/>
         </w:rPr>
-        <w:t xml:space="preserve"> 'Active Percent Concentration check' is set to Yes in the Investment Objective section</w:t>
+        <w:t xml:space="preserve"> </w:t>
+      </w:r>
+      <w:r>
+        <w:rPr>
+          <w:color w:val="1F4E79"/>
+        </w:rPr>
+        <w:t>Compliance page of the deal</w:t>
+      </w:r>
+      <w:r>
+        <w:rPr>
+          <w:color w:val="1F4E79"/>
+        </w:rPr>
+        <w:t xml:space="preserve"> is open</w:t>
       </w:r>
     </w:p>
     <w:p>
@@ -130,6 +125,40 @@
         <w:rPr>
           <w:color w:val="1F4E79"/>
         </w:rPr>
+        <w:t xml:space="preserve"> 'Active Percent Con</w:t>
+      </w:r>
+      <w:r>
+        <w:rPr>
+          <w:color w:val="1F4E79"/>
+        </w:rPr>
+        <w:t>centration check' is set to Yes</w:t>
+      </w:r>
+    </w:p>
+    <w:p>
+      <w:pPr>
+        <w:spacing w:after="0" w:line="276" w:lineRule="auto"/>
+        <w:ind w:left="357"/>
+        <w:rPr>
+          <w:color w:val="1F4E79"/>
+        </w:rPr>
+      </w:pPr>
+      <w:r>
+        <w:rPr>
+          <w:color w:val="1F4E79"/>
+        </w:rPr>
+        <w:t xml:space="preserve">           </w:t>
+      </w:r>
+      <w:r>
+        <w:rPr>
+          <w:b/>
+          <w:color w:val="1F4E79"/>
+        </w:rPr>
+        <w:t>And</w:t>
+      </w:r>
+      <w:r>
+        <w:rPr>
+          <w:color w:val="1F4E79"/>
+        </w:rPr>
         <w:t xml:space="preserve"> Concentration Price set to 1000</w:t>
       </w:r>
     </w:p>
@@ -158,7 +187,13 @@
         <w:rPr>
           <w:color w:val="1F4E79"/>
         </w:rPr>
-        <w:t xml:space="preserve"> Hard block for Client Code B set to '50'</w:t>
+        <w:t xml:space="preserve"> Hard blo</w:t>
+      </w:r>
+      <w:r>
+        <w:rPr>
+          <w:color w:val="1F4E79"/>
+        </w:rPr>
+        <w:t>ck for Client Code B set to 50</w:t>
       </w:r>
     </w:p>
     <w:p>
@@ -180,7 +215,37 @@
         <w:rPr>
           <w:color w:val="1F4E79"/>
         </w:rPr>
-        <w:t xml:space="preserve"> I enter a COB of 5000 and necessary details, as a BL AE user</w:t>
+        <w:t xml:space="preserve"> user</w:t>
+      </w:r>
+      <w:r>
+        <w:rPr>
+          <w:color w:val="1F4E79"/>
+        </w:rPr>
+        <w:t xml:space="preserve"> enter</w:t>
+      </w:r>
+      <w:r>
+        <w:rPr>
+          <w:color w:val="1F4E79"/>
+        </w:rPr>
+        <w:t>s</w:t>
+      </w:r>
+      <w:r>
+        <w:rPr>
+          <w:color w:val="1F4E79"/>
+        </w:rPr>
+        <w:t xml:space="preserve"> </w:t>
+      </w:r>
+      <w:r>
+        <w:rPr>
+          <w:color w:val="1F4E79"/>
+        </w:rPr>
+        <w:t>value 5000 to</w:t>
+      </w:r>
+      <w:r>
+        <w:rPr>
+          <w:color w:val="1F4E79"/>
+        </w:rPr>
+        <w:t xml:space="preserve"> COB as a BL AE user</w:t>
       </w:r>
     </w:p>
     <w:p>
@@ -208,7 +273,37 @@
         <w:rPr>
           <w:color w:val="1F4E79"/>
         </w:rPr>
-        <w:t xml:space="preserve"> I Submit COB</w:t>
+        <w:t xml:space="preserve"> user</w:t>
+      </w:r>
+      <w:r>
+        <w:rPr>
+          <w:color w:val="1F4E79"/>
+        </w:rPr>
+        <w:t xml:space="preserve"> </w:t>
+      </w:r>
+      <w:r>
+        <w:rPr>
+          <w:color w:val="1F4E79"/>
+        </w:rPr>
+        <w:t>s</w:t>
+      </w:r>
+      <w:r>
+        <w:rPr>
+          <w:color w:val="1F4E79"/>
+        </w:rPr>
+        <w:t>ubmit</w:t>
+      </w:r>
+      <w:r>
+        <w:rPr>
+          <w:color w:val="1F4E79"/>
+        </w:rPr>
+        <w:t>s</w:t>
+      </w:r>
+      <w:r>
+        <w:rPr>
+          <w:color w:val="1F4E79"/>
+        </w:rPr>
+        <w:t xml:space="preserve"> COB</w:t>
       </w:r>
     </w:p>
     <w:p>
@@ -230,13 +325,13 @@
         <w:rPr>
           <w:color w:val="1F4E79"/>
         </w:rPr>
-        <w:t xml:space="preserve"> I should see the</w:t>
-      </w:r>
-      <w:r>
-        <w:rPr>
-          <w:color w:val="1F4E79"/>
-        </w:rPr>
-        <w:t xml:space="preserve"> hard block message, '</w:t>
+        <w:t xml:space="preserve"> </w:t>
+      </w:r>
+      <w:r>
+        <w:rPr>
+          <w:color w:val="1F4E79"/>
+        </w:rPr>
+        <w:t>hard block message, '</w:t>
       </w:r>
       <w:r>
         <w:rPr>
@@ -251,77 +346,11 @@
         </w:rPr>
         <w:t>'</w:t>
       </w:r>
-    </w:p>
-    <w:p>
-      <w:r>
-        <w:t>Scenario 2 (2</w:t>
-      </w:r>
-      <w:r>
-        <w:rPr>
-          <w:vertAlign w:val="superscript"/>
-        </w:rPr>
-        <w:t>nd</w:t>
-      </w:r>
-      <w:r>
-        <w:t xml:space="preserve"> part of original scenario 1) </w:t>
-      </w:r>
-      <w:r>
-        <w:rPr>
-          <w:color w:val="1F4E79"/>
-        </w:rPr>
-        <w:t>Suitability check</w:t>
-      </w:r>
-      <w:r>
-        <w:rPr>
-          <w:color w:val="1F4E79"/>
-        </w:rPr>
-        <w:t xml:space="preserve"> will indicate </w:t>
-      </w:r>
-      <w:r>
-        <w:rPr>
-          <w:color w:val="1F4E79"/>
-        </w:rPr>
-        <w:t xml:space="preserve">that </w:t>
-      </w:r>
-      <w:r>
-        <w:rPr>
-          <w:color w:val="1F4E79"/>
-        </w:rPr>
-        <w:t xml:space="preserve">Order </w:t>
-      </w:r>
-      <w:r>
-        <w:rPr>
-          <w:color w:val="1F4E79"/>
-        </w:rPr>
-        <w:t xml:space="preserve">is not eligible and the cause when </w:t>
-      </w:r>
-      <w:r>
-        <w:rPr>
-          <w:i/>
-          <w:color w:val="1F4E79"/>
-        </w:rPr>
-        <w:t xml:space="preserve">indications </w:t>
-      </w:r>
-      <w:r>
-        <w:rPr>
-          <w:i/>
-          <w:color w:val="1F4E79"/>
-        </w:rPr>
-        <w:t>exceed</w:t>
-      </w:r>
-      <w:r>
-        <w:rPr>
-          <w:i/>
-          <w:color w:val="1F4E79"/>
-        </w:rPr>
-        <w:t xml:space="preserve"> percentage concentration limits</w:t>
-      </w:r>
-      <w:r>
-        <w:rPr>
-          <w:i/>
-          <w:color w:val="1F4E79"/>
-        </w:rPr>
-        <w:t>.</w:t>
+      <w:r>
+        <w:rPr>
+          <w:color w:val="1F4E79"/>
+        </w:rPr>
+        <w:t xml:space="preserve"> is displayed</w:t>
       </w:r>
     </w:p>
     <w:p>
@@ -337,32 +366,31 @@
           <w:b/>
           <w:color w:val="1F4E79"/>
         </w:rPr>
-        <w:t>Given</w:t>
-      </w:r>
-      <w:r>
-        <w:rPr>
-          <w:color w:val="1F4E79"/>
-        </w:rPr>
-        <w:t xml:space="preserve"> I see the</w:t>
-      </w:r>
-      <w:r>
-        <w:rPr>
-          <w:color w:val="1F4E79"/>
-        </w:rPr>
-        <w:t xml:space="preserve"> hard block message, '</w:t>
-      </w:r>
-      <w:r>
-        <w:rPr>
-          <w:i/>
-          <w:color w:val="1F4E79"/>
-        </w:rPr>
-        <w:t>This indication may exceed percent concentration limits for this product within the client’s household</w:t>
-      </w:r>
-      <w:r>
-        <w:rPr>
-          <w:color w:val="1F4E79"/>
-        </w:rPr>
-        <w:t>'</w:t>
+        <w:t>When</w:t>
+      </w:r>
+      <w:r>
+        <w:rPr>
+          <w:color w:val="1F4E79"/>
+        </w:rPr>
+        <w:t xml:space="preserve"> user</w:t>
+      </w:r>
+      <w:r>
+        <w:rPr>
+          <w:color w:val="1F4E79"/>
+        </w:rPr>
+        <w:t xml:space="preserve"> click</w:t>
+      </w:r>
+      <w:r>
+        <w:rPr>
+          <w:color w:val="1F4E79"/>
+        </w:rPr>
+        <w:t>s</w:t>
+      </w:r>
+      <w:r>
+        <w:rPr>
+          <w:color w:val="1F4E79"/>
+        </w:rPr>
+        <w:t xml:space="preserve"> 'Check Order Eligibility'</w:t>
       </w:r>
     </w:p>
     <w:p>
@@ -378,13 +406,25 @@
           <w:b/>
           <w:color w:val="1F4E79"/>
         </w:rPr>
-        <w:t>When</w:t>
-      </w:r>
-      <w:r>
-        <w:rPr>
-          <w:color w:val="1F4E79"/>
-        </w:rPr>
-        <w:t xml:space="preserve"> I click 'Check Order Eligibility'</w:t>
+        <w:t>Then</w:t>
+      </w:r>
+      <w:r>
+        <w:rPr>
+          <w:color w:val="1F4E79"/>
+        </w:rPr>
+        <w:t xml:space="preserve"> </w:t>
+      </w:r>
+      <w:r>
+        <w:rPr>
+          <w:color w:val="1F4E79"/>
+        </w:rPr>
+        <w:t>Suitability check is colored in</w:t>
+      </w:r>
+      <w:r>
+        <w:rPr>
+          <w:color w:val="1F4E79"/>
+        </w:rPr>
+        <w:t xml:space="preserve"> RED</w:t>
       </w:r>
     </w:p>
     <w:p>
@@ -397,28 +437,6 @@
       </w:pPr>
       <w:r>
         <w:rPr>
-          <w:b/>
-          <w:color w:val="1F4E79"/>
-        </w:rPr>
-        <w:t>Then</w:t>
-      </w:r>
-      <w:r>
-        <w:rPr>
-          <w:color w:val="1F4E79"/>
-        </w:rPr>
-        <w:t xml:space="preserve"> I should see Suitability check in RED</w:t>
-      </w:r>
-    </w:p>
-    <w:p>
-      <w:pPr>
-        <w:spacing w:after="0" w:line="276" w:lineRule="auto"/>
-        <w:ind w:left="357"/>
-        <w:rPr>
-          <w:color w:val="1F4E79"/>
-        </w:rPr>
-      </w:pPr>
-      <w:r>
-        <w:rPr>
           <w:color w:val="1F4E79"/>
         </w:rPr>
         <w:t xml:space="preserve">          </w:t>
@@ -434,13 +452,45 @@
         <w:rPr>
           <w:color w:val="1F4E79"/>
         </w:rPr>
-        <w:t xml:space="preserve"> Percentage Concentration in the Suitability check will display in RED.</w:t>
+        <w:t xml:space="preserve"> Percentage Concentration in the Suitability check </w:t>
+      </w:r>
+      <w:r>
+        <w:rPr>
+          <w:color w:val="1F4E79"/>
+        </w:rPr>
+        <w:t xml:space="preserve">is </w:t>
+      </w:r>
+      <w:r>
+        <w:rPr>
+          <w:color w:val="1F4E79"/>
+        </w:rPr>
+        <w:t>display</w:t>
+      </w:r>
+      <w:r>
+        <w:rPr>
+          <w:color w:val="1F4E79"/>
+        </w:rPr>
+        <w:t>ed</w:t>
+      </w:r>
+      <w:bookmarkStart w:id="0" w:name="_GoBack"/>
+      <w:bookmarkEnd w:id="0"/>
+      <w:r>
+        <w:rPr>
+          <w:color w:val="1F4E79"/>
+        </w:rPr>
+        <w:t xml:space="preserve"> in RED.</w:t>
       </w:r>
     </w:p>
     <w:p/>
     <w:p>
       <w:r>
-        <w:t>Scenario 3 (1</w:t>
+        <w:t xml:space="preserve">Scenario </w:t>
+      </w:r>
+      <w:r>
+        <w:t>2</w:t>
+      </w:r>
+      <w:r>
+        <w:t xml:space="preserve"> (1</w:t>
       </w:r>
       <w:r>
         <w:rPr>
@@ -637,7 +687,10 @@
     </w:p>
     <w:p>
       <w:r>
-        <w:t>Scenario 4 (2</w:t>
+        <w:t>Scenario 3</w:t>
+      </w:r>
+      <w:r>
+        <w:t xml:space="preserve"> (2</w:t>
       </w:r>
       <w:r>
         <w:rPr>
@@ -744,7 +797,10 @@
     </w:p>
     <w:p>
       <w:r>
-        <w:t>Scenario 5 (3</w:t>
+        <w:t>Scenario 4</w:t>
+      </w:r>
+      <w:r>
+        <w:t xml:space="preserve"> (3</w:t>
       </w:r>
       <w:r>
         <w:rPr>
@@ -856,31 +912,7 @@
           <w:i/>
           <w:color w:val="1F4E79"/>
         </w:rPr>
-        <w:t xml:space="preserve">'The following soft block exceptions have been identified for this account. If you would like to place an </w:t>
-      </w:r>
-      <w:proofErr w:type="gramStart"/>
-      <w:r>
-        <w:rPr>
-          <w:i/>
-          <w:color w:val="1F4E79"/>
-        </w:rPr>
-        <w:t>order</w:t>
-      </w:r>
-      <w:proofErr w:type="gramEnd"/>
-      <w:r>
-        <w:rPr>
-          <w:i/>
-          <w:color w:val="1F4E79"/>
-        </w:rPr>
-        <w:t xml:space="preserve"> please review and select each exception below and click </w:t>
-      </w:r>
-      <w:r>
-        <w:rPr>
-          <w:i/>
-          <w:color w:val="1F4E79"/>
-        </w:rPr>
-        <w:lastRenderedPageBreak/>
-        <w:t>"Continue" button. This indication may exceed percent concentration limits for this product within the client’s household</w:t>
+        <w:t>'The following soft block exceptions have been identified for this account. If you would like to place an order please review and select each exception below and click "Continue" button. This indication may exceed percent concentration limits for this product within the client’s household</w:t>
       </w:r>
       <w:r>
         <w:rPr>
@@ -891,7 +923,10 @@
     </w:p>
     <w:p>
       <w:r>
-        <w:t>Scenario 6 (4</w:t>
+        <w:t>Scenario 5</w:t>
+      </w:r>
+      <w:r>
+        <w:t xml:space="preserve"> (4</w:t>
       </w:r>
       <w:r>
         <w:rPr>
@@ -946,6 +981,7 @@
           <w:b/>
           <w:color w:val="1F4E79"/>
         </w:rPr>
+        <w:lastRenderedPageBreak/>
         <w:t>When</w:t>
       </w:r>
       <w:r>
@@ -979,7 +1015,10 @@
     </w:p>
     <w:p>
       <w:r>
-        <w:t>Scenario 7 (5</w:t>
+        <w:t>Scenario 6</w:t>
+      </w:r>
+      <w:r>
+        <w:t xml:space="preserve"> (5</w:t>
       </w:r>
       <w:r>
         <w:rPr>
@@ -1065,10 +1104,7 @@
         <w:t xml:space="preserve"> I should see the COB added to Account Book.</w:t>
       </w:r>
     </w:p>
-    <w:p>
-      <w:bookmarkStart w:id="0" w:name="_GoBack"/>
-      <w:bookmarkEnd w:id="0"/>
-    </w:p>
+    <w:p/>
     <w:p/>
     <w:p>
       <w:pPr>
@@ -1255,13 +1291,8 @@
         <w:t>донецк</w:t>
       </w:r>
       <w:r>
-        <w:t xml:space="preserve">” is not displayed in the “suggested </w:t>
-      </w:r>
-      <w:proofErr w:type="gramStart"/>
-      <w:r>
-        <w:t>cities“ list</w:t>
-      </w:r>
-      <w:proofErr w:type="gramEnd"/>
+        <w:t>” is not displayed in the “suggested cities“ list</w:t>
+      </w:r>
     </w:p>
     <w:p>
       <w:pPr>
@@ -1492,237 +1523,227 @@
     </w:p>
     <w:p>
       <w:r>
+        <w:t>|</w:t>
+      </w:r>
+      <w:r>
+        <w:tab/>
+      </w:r>
+      <w:r>
+        <w:rPr>
+          <w:lang w:val="uk-UA"/>
+        </w:rPr>
+        <w:t>симферополь</w:t>
+      </w:r>
+      <w:r>
+        <w:rPr>
+          <w:lang w:val="uk-UA"/>
+        </w:rPr>
+        <w:tab/>
+      </w:r>
+      <w:r>
+        <w:t xml:space="preserve">| </w:t>
+      </w:r>
+      <w:r>
+        <w:tab/>
+      </w:r>
+      <w:r>
+        <w:tab/>
+      </w:r>
+      <w:r>
+        <w:t>CITY</w:t>
+      </w:r>
+      <w:r>
+        <w:t>_</w:t>
+      </w:r>
+      <w:r>
+        <w:t>NOT</w:t>
+      </w:r>
+      <w:r>
+        <w:t>_</w:t>
+      </w:r>
+      <w:r>
+        <w:t>FOUND</w:t>
+      </w:r>
+      <w:r>
+        <w:rPr>
+          <w:lang w:val="uk-UA"/>
+        </w:rPr>
+        <w:t>*</w:t>
+      </w:r>
+      <w:r>
+        <w:t xml:space="preserve"> </w:t>
+      </w:r>
+      <w:r>
+        <w:t>message</w:t>
+      </w:r>
+      <w:r>
+        <w:tab/>
+      </w:r>
+      <w:r>
+        <w:tab/>
+        <w:t>|</w:t>
+      </w:r>
+    </w:p>
+    <w:p>
+      <w:r>
+        <w:t>|</w:t>
+      </w:r>
+      <w:r>
+        <w:tab/>
+      </w:r>
+      <w:r>
+        <w:rPr>
+          <w:lang w:val="uk-UA"/>
+        </w:rPr>
+        <w:t>?иев</w:t>
+      </w:r>
+      <w:r>
+        <w:rPr>
+          <w:lang w:val="uk-UA"/>
+        </w:rPr>
+        <w:tab/>
+      </w:r>
+      <w:r>
+        <w:rPr>
+          <w:lang w:val="uk-UA"/>
+        </w:rPr>
+        <w:tab/>
+      </w:r>
+      <w:r>
+        <w:t xml:space="preserve">| </w:t>
+      </w:r>
+      <w:r>
+        <w:tab/>
+      </w:r>
+      <w:r>
+        <w:tab/>
+      </w:r>
+      <w:r>
+        <w:t>CITY</w:t>
+      </w:r>
+      <w:r>
+        <w:t>_</w:t>
+      </w:r>
+      <w:r>
+        <w:t>NOT</w:t>
+      </w:r>
+      <w:r>
+        <w:t>_</w:t>
+      </w:r>
+      <w:r>
+        <w:t>FOUND</w:t>
+      </w:r>
+      <w:r>
+        <w:rPr>
+          <w:lang w:val="uk-UA"/>
+        </w:rPr>
+        <w:t>*</w:t>
+      </w:r>
+      <w:r>
+        <w:t xml:space="preserve"> </w:t>
+      </w:r>
+      <w:r>
+        <w:t>message</w:t>
+      </w:r>
+      <w:r>
+        <w:tab/>
+      </w:r>
+      <w:r>
+        <w:tab/>
+      </w:r>
+      <w:r>
+        <w:t>|</w:t>
+      </w:r>
+    </w:p>
+    <w:p>
+      <w:r>
+        <w:t>|</w:t>
+      </w:r>
+      <w:r>
+        <w:tab/>
+      </w:r>
+      <w:r>
+        <w:rPr>
+          <w:lang w:val="uk-UA"/>
+        </w:rPr>
+        <w:t>К</w:t>
+      </w:r>
+      <w:r>
+        <w:rPr>
+          <w:lang w:val="uk-UA"/>
+        </w:rPr>
+        <w:t>ие</w:t>
+      </w:r>
+      <w:r>
+        <w:rPr>
+          <w:lang w:val="uk-UA"/>
+        </w:rPr>
+        <w:t>?:»№(:в</w:t>
+      </w:r>
+      <w:r>
+        <w:rPr>
+          <w:lang w:val="uk-UA"/>
+        </w:rPr>
+        <w:tab/>
+      </w:r>
+      <w:r>
+        <w:t xml:space="preserve">| </w:t>
+      </w:r>
+      <w:r>
+        <w:tab/>
+      </w:r>
+      <w:r>
+        <w:tab/>
+      </w:r>
+      <w:r>
+        <w:t>CITY</w:t>
+      </w:r>
+      <w:r>
+        <w:t>_</w:t>
+      </w:r>
+      <w:r>
+        <w:t>NOT</w:t>
+      </w:r>
+      <w:r>
+        <w:t>_</w:t>
+      </w:r>
+      <w:r>
+        <w:t>FOUND</w:t>
+      </w:r>
+      <w:r>
+        <w:rPr>
+          <w:lang w:val="uk-UA"/>
+        </w:rPr>
+        <w:t>*</w:t>
+      </w:r>
+      <w:r>
+        <w:t xml:space="preserve"> </w:t>
+      </w:r>
+      <w:r>
+        <w:t>message</w:t>
+      </w:r>
+      <w:r>
+        <w:tab/>
+      </w:r>
+      <w:r>
+        <w:tab/>
+      </w:r>
+      <w:r>
+        <w:t>|</w:t>
+      </w:r>
+    </w:p>
+    <w:p>
+      <w:pPr>
+        <w:spacing w:after="0"/>
+        <w:rPr>
+          <w:lang w:val="ru-RU"/>
+        </w:rPr>
+      </w:pPr>
+      <w:r>
+        <w:rPr>
+          <w:lang w:val="uk-UA"/>
+        </w:rPr>
         <w:lastRenderedPageBreak/>
-        <w:t>|</w:t>
-      </w:r>
-      <w:r>
-        <w:tab/>
-      </w:r>
-      <w:r>
-        <w:rPr>
-          <w:lang w:val="uk-UA"/>
-        </w:rPr>
-        <w:t>симферополь</w:t>
-      </w:r>
-      <w:r>
-        <w:rPr>
-          <w:lang w:val="uk-UA"/>
-        </w:rPr>
-        <w:tab/>
-      </w:r>
-      <w:r>
-        <w:t xml:space="preserve">| </w:t>
-      </w:r>
-      <w:r>
-        <w:tab/>
-      </w:r>
-      <w:r>
-        <w:tab/>
-      </w:r>
-      <w:r>
-        <w:t>CITY</w:t>
-      </w:r>
-      <w:r>
-        <w:t>_</w:t>
-      </w:r>
-      <w:r>
-        <w:t>NOT</w:t>
-      </w:r>
-      <w:r>
-        <w:t>_</w:t>
-      </w:r>
-      <w:r>
-        <w:t>FOUND</w:t>
-      </w:r>
-      <w:r>
-        <w:rPr>
-          <w:lang w:val="uk-UA"/>
-        </w:rPr>
-        <w:t>*</w:t>
-      </w:r>
-      <w:r>
-        <w:t xml:space="preserve"> </w:t>
-      </w:r>
-      <w:r>
-        <w:t>message</w:t>
-      </w:r>
-      <w:r>
-        <w:tab/>
-      </w:r>
-      <w:r>
-        <w:tab/>
-        <w:t>|</w:t>
-      </w:r>
-    </w:p>
-    <w:p>
-      <w:r>
-        <w:t>|</w:t>
-      </w:r>
-      <w:proofErr w:type="gramStart"/>
-      <w:r>
-        <w:tab/>
-      </w:r>
-      <w:r>
-        <w:rPr>
-          <w:lang w:val="uk-UA"/>
-        </w:rPr>
-        <w:t>?иев</w:t>
-      </w:r>
-      <w:proofErr w:type="gramEnd"/>
-      <w:r>
-        <w:rPr>
-          <w:lang w:val="uk-UA"/>
-        </w:rPr>
-        <w:tab/>
-      </w:r>
-      <w:r>
-        <w:rPr>
-          <w:lang w:val="uk-UA"/>
-        </w:rPr>
-        <w:tab/>
-      </w:r>
-      <w:r>
-        <w:t xml:space="preserve">| </w:t>
-      </w:r>
-      <w:r>
-        <w:tab/>
-      </w:r>
-      <w:r>
-        <w:tab/>
-      </w:r>
-      <w:r>
-        <w:t>CITY</w:t>
-      </w:r>
-      <w:r>
-        <w:t>_</w:t>
-      </w:r>
-      <w:r>
-        <w:t>NOT</w:t>
-      </w:r>
-      <w:r>
-        <w:t>_</w:t>
-      </w:r>
-      <w:r>
-        <w:t>FOUND</w:t>
-      </w:r>
-      <w:r>
-        <w:rPr>
-          <w:lang w:val="uk-UA"/>
-        </w:rPr>
-        <w:t>*</w:t>
-      </w:r>
-      <w:r>
-        <w:t xml:space="preserve"> </w:t>
-      </w:r>
-      <w:r>
-        <w:t>message</w:t>
-      </w:r>
-      <w:r>
-        <w:tab/>
-      </w:r>
-      <w:r>
-        <w:tab/>
-      </w:r>
-      <w:r>
-        <w:t>|</w:t>
-      </w:r>
-    </w:p>
-    <w:p>
-      <w:r>
-        <w:t>|</w:t>
-      </w:r>
-      <w:r>
-        <w:tab/>
-      </w:r>
-      <w:proofErr w:type="gramStart"/>
-      <w:r>
-        <w:rPr>
-          <w:lang w:val="uk-UA"/>
-        </w:rPr>
-        <w:t>К</w:t>
-      </w:r>
-      <w:r>
-        <w:rPr>
-          <w:lang w:val="uk-UA"/>
-        </w:rPr>
-        <w:t>ие</w:t>
-      </w:r>
-      <w:r>
-        <w:rPr>
-          <w:lang w:val="uk-UA"/>
-        </w:rPr>
-        <w:t>?:</w:t>
-      </w:r>
-      <w:proofErr w:type="gramEnd"/>
-      <w:r>
-        <w:rPr>
-          <w:lang w:val="uk-UA"/>
-        </w:rPr>
-        <w:t>»№(:в</w:t>
-      </w:r>
-      <w:r>
-        <w:rPr>
-          <w:lang w:val="uk-UA"/>
-        </w:rPr>
-        <w:tab/>
-      </w:r>
-      <w:r>
-        <w:t xml:space="preserve">| </w:t>
-      </w:r>
-      <w:r>
-        <w:tab/>
-      </w:r>
-      <w:r>
-        <w:tab/>
-      </w:r>
-      <w:r>
-        <w:t>CITY</w:t>
-      </w:r>
-      <w:r>
-        <w:t>_</w:t>
-      </w:r>
-      <w:r>
-        <w:t>NOT</w:t>
-      </w:r>
-      <w:r>
-        <w:t>_</w:t>
-      </w:r>
-      <w:r>
-        <w:t>FOUND</w:t>
-      </w:r>
-      <w:r>
-        <w:rPr>
-          <w:lang w:val="uk-UA"/>
-        </w:rPr>
-        <w:t>*</w:t>
-      </w:r>
-      <w:r>
-        <w:t xml:space="preserve"> </w:t>
-      </w:r>
-      <w:r>
-        <w:t>message</w:t>
-      </w:r>
-      <w:r>
-        <w:tab/>
-      </w:r>
-      <w:r>
-        <w:tab/>
-      </w:r>
-      <w:r>
-        <w:t>|</w:t>
-      </w:r>
-    </w:p>
-    <w:p>
-      <w:pPr>
-        <w:spacing w:after="0"/>
-        <w:rPr>
-          <w:lang w:val="ru-RU"/>
-        </w:rPr>
-      </w:pPr>
-      <w:r>
-        <w:rPr>
-          <w:lang w:val="uk-UA"/>
-        </w:rPr>
         <w:t>*</w:t>
       </w:r>
       <w:r>
@@ -1985,11 +2006,9 @@
       <w:r>
         <w:t xml:space="preserve"> </w:t>
       </w:r>
-      <w:proofErr w:type="spellStart"/>
       <w:r>
         <w:t>signin</w:t>
       </w:r>
-      <w:proofErr w:type="spellEnd"/>
       <w:r>
         <w:t xml:space="preserve"> </w:t>
       </w:r>
@@ -2097,11 +2116,9 @@
       <w:r>
         <w:t xml:space="preserve"> </w:t>
       </w:r>
-      <w:proofErr w:type="spellStart"/>
       <w:r>
         <w:t>signin</w:t>
       </w:r>
-      <w:proofErr w:type="spellEnd"/>
       <w:r>
         <w:t xml:space="preserve"> page is open</w:t>
       </w:r>
@@ -2123,62 +2140,53 @@
         <w:t>And</w:t>
       </w:r>
       <w:r>
+        <w:t xml:space="preserve"> login and password fields are empty</w:t>
+      </w:r>
+    </w:p>
+    <w:p>
+      <w:r>
+        <w:rPr>
+          <w:b/>
+        </w:rPr>
+        <w:t>When</w:t>
+      </w:r>
+      <w:r>
+        <w:t xml:space="preserve"> I </w:t>
+      </w:r>
+      <w:r>
+        <w:t>click “</w:t>
+      </w:r>
+      <w:r>
+        <w:rPr>
+          <w:lang w:val="uk-UA"/>
+        </w:rPr>
+        <w:t>Войти</w:t>
+      </w:r>
+      <w:r>
+        <w:t>”</w:t>
+      </w:r>
+      <w:r>
+        <w:rPr>
+          <w:lang w:val="uk-UA"/>
+        </w:rPr>
         <w:t xml:space="preserve"> </w:t>
       </w:r>
       <w:r>
-        <w:t>login and password fields are empty</w:t>
-      </w:r>
-    </w:p>
-    <w:p>
-      <w:r>
-        <w:rPr>
-          <w:b/>
-        </w:rPr>
-        <w:t>When</w:t>
-      </w:r>
-      <w:r>
-        <w:t xml:space="preserve"> I </w:t>
-      </w:r>
-      <w:r>
-        <w:t xml:space="preserve">click </w:t>
-      </w:r>
-      <w:r>
-        <w:t>“</w:t>
-      </w:r>
-      <w:r>
-        <w:rPr>
-          <w:lang w:val="uk-UA"/>
-        </w:rPr>
-        <w:t>Войти</w:t>
-      </w:r>
-      <w:r>
-        <w:t>”</w:t>
-      </w:r>
-      <w:r>
-        <w:rPr>
-          <w:lang w:val="uk-UA"/>
-        </w:rPr>
+        <w:t>button</w:t>
+      </w:r>
+    </w:p>
+    <w:p>
+      <w:r>
+        <w:rPr>
+          <w:b/>
+        </w:rPr>
+        <w:t>Then</w:t>
+      </w:r>
+      <w:r>
         <w:t xml:space="preserve"> </w:t>
       </w:r>
       <w:r>
-        <w:t>button</w:t>
-      </w:r>
-    </w:p>
-    <w:p>
-      <w:r>
-        <w:rPr>
-          <w:b/>
-        </w:rPr>
-        <w:t>Then</w:t>
-      </w:r>
-      <w:r>
-        <w:t xml:space="preserve"> </w:t>
-      </w:r>
-      <w:r>
-        <w:t>login and password fields are</w:t>
-      </w:r>
-      <w:r>
-        <w:t xml:space="preserve"> colored red</w:t>
+        <w:t>login and password fields are colored red</w:t>
       </w:r>
     </w:p>
     <w:p>
@@ -2203,16 +2211,11 @@
       <w:r>
         <w:t xml:space="preserve"> </w:t>
       </w:r>
-      <w:proofErr w:type="spellStart"/>
       <w:r>
         <w:t>signin</w:t>
       </w:r>
-      <w:proofErr w:type="spellEnd"/>
-      <w:r>
-        <w:t xml:space="preserve"> page is open</w:t>
-      </w:r>
-      <w:r>
-        <w:t xml:space="preserve"> (</w:t>
+      <w:r>
+        <w:t xml:space="preserve"> page is open (</w:t>
       </w:r>
       <w:r>
         <w:t>https://my.rozetka.com.ua/signin/</w:t>
@@ -2311,8 +2314,6 @@
       </w:r>
       <w:r>
         <w:tab/>
-      </w:r>
-      <w:r>
         <w:t>password</w:t>
       </w:r>
       <w:r>
@@ -2412,11 +2413,9 @@
       <w:r>
         <w:tab/>
       </w:r>
-      <w:proofErr w:type="spellStart"/>
       <w:r>
         <w:t>incorrectPwd</w:t>
       </w:r>
-      <w:proofErr w:type="spellEnd"/>
       <w:r>
         <w:tab/>
       </w:r>
@@ -2499,12 +2498,7 @@
       </w:r>
       <w:r>
         <w:tab/>
-      </w:r>
-      <w:r>
-        <w:t>email</w:t>
-      </w:r>
-      <w:r>
-        <w:t xml:space="preserve"> field is colored red</w:t>
+        <w:t>email field is colored red</w:t>
       </w:r>
       <w:r>
         <w:tab/>

</xml_diff>